<commit_message>
my 3th sommit - 1th question updated
</commit_message>
<xml_diff>
--- a/03.06.20 - Sevil Zeynalova HW 2.docx
+++ b/03.06.20 - Sevil Zeynalova HW 2.docx
@@ -98,106 +98,18 @@
           <w:szCs w:val="18"/>
           <w:lang w:val="ru-RU"/>
         </w:rPr>
-        <w:t>Вопрос</w:t>
-      </w:r>
-      <w:r>
-        <w:rPr>
-          <w:rFonts w:ascii="Arial" w:hAnsi="Arial" w:cs="Arial"/>
-          <w:color w:val="5F6368"/>
-          <w:spacing w:val="5"/>
-          <w:sz w:val="18"/>
-          <w:szCs w:val="18"/>
-          <w:lang w:val="ru-RU"/>
-        </w:rPr>
-        <w:t xml:space="preserve">: </w:t>
-      </w:r>
-      <w:r>
-        <w:rPr>
-          <w:rFonts w:ascii="Arial" w:hAnsi="Arial" w:cs="Arial"/>
-          <w:color w:val="5F6368"/>
-          <w:spacing w:val="5"/>
-          <w:sz w:val="18"/>
-          <w:szCs w:val="18"/>
-          <w:lang w:val="ru-RU"/>
-        </w:rPr>
-        <w:t>Для чего нужна матрица последовательных требований?</w:t>
-      </w:r>
-    </w:p>
-    <w:p>
-      <w:pPr>
-        <w:rPr>
-          <w:rFonts w:ascii="Arial" w:hAnsi="Arial" w:cs="Arial"/>
-          <w:color w:val="5F6368"/>
-          <w:spacing w:val="5"/>
-          <w:sz w:val="18"/>
-          <w:szCs w:val="18"/>
-          <w:lang w:val="ru-RU"/>
-        </w:rPr>
-      </w:pPr>
-      <w:r>
-        <w:rPr>
-          <w:rFonts w:ascii="Arial" w:hAnsi="Arial" w:cs="Arial"/>
-          <w:color w:val="5F6368"/>
-          <w:spacing w:val="5"/>
-          <w:sz w:val="18"/>
-          <w:szCs w:val="18"/>
-          <w:lang w:val="en-US"/>
-        </w:rPr>
-        <w:t>UML</w:t>
-      </w:r>
-      <w:r>
-        <w:rPr>
-          <w:rFonts w:ascii="Arial" w:hAnsi="Arial" w:cs="Arial"/>
-          <w:color w:val="5F6368"/>
-          <w:spacing w:val="5"/>
-          <w:sz w:val="18"/>
-          <w:szCs w:val="18"/>
-          <w:lang w:val="ru-RU"/>
-        </w:rPr>
-        <w:t xml:space="preserve"> – </w:t>
-      </w:r>
-      <w:r>
-        <w:rPr>
-          <w:rFonts w:ascii="Arial" w:hAnsi="Arial" w:cs="Arial"/>
-          <w:color w:val="5F6368"/>
-          <w:spacing w:val="5"/>
-          <w:sz w:val="18"/>
-          <w:szCs w:val="18"/>
-          <w:lang w:val="ru-RU"/>
-        </w:rPr>
-        <w:t>указано что это язык моделирования</w:t>
-      </w:r>
-      <w:r>
-        <w:rPr>
-          <w:rFonts w:ascii="Arial" w:hAnsi="Arial" w:cs="Arial"/>
-          <w:color w:val="5F6368"/>
-          <w:spacing w:val="5"/>
-          <w:sz w:val="18"/>
-          <w:szCs w:val="18"/>
-          <w:lang w:val="ru-RU"/>
-        </w:rPr>
-        <w:t>/</w:t>
-      </w:r>
-      <w:r>
-        <w:rPr>
-          <w:rFonts w:ascii="Arial" w:hAnsi="Arial" w:cs="Arial"/>
-          <w:color w:val="5F6368"/>
-          <w:spacing w:val="5"/>
-          <w:sz w:val="18"/>
-          <w:szCs w:val="18"/>
-          <w:lang w:val="ru-RU"/>
-        </w:rPr>
-        <w:t xml:space="preserve">программирования кто им больше пользуется РМ или разработчик? Просто это больше похоже на диаграмму а не на код. </w:t>
-      </w:r>
-    </w:p>
-    <w:p>
-      <w:pPr>
-        <w:rPr>
-          <w:rFonts w:ascii="Arial" w:hAnsi="Arial" w:cs="Arial"/>
-          <w:color w:val="5F6368"/>
-          <w:spacing w:val="5"/>
-          <w:sz w:val="18"/>
-          <w:szCs w:val="18"/>
+        <w:t xml:space="preserve">Прочла, спасибо. </w:t>
+      </w:r>
+    </w:p>
+    <w:p>
+      <w:pPr>
+        <w:rPr>
+          <w:rFonts w:ascii="Arial" w:hAnsi="Arial" w:cs="Arial"/>
+          <w:color w:val="5F6368"/>
+          <w:spacing w:val="5"/>
+          <w:sz w:val="18"/>
+          <w:szCs w:val="18"/>
+          <w:lang w:val="ru-RU"/>
         </w:rPr>
       </w:pPr>
     </w:p>

</xml_diff>

<commit_message>
my new commit - questiontwo update
</commit_message>
<xml_diff>
--- a/03.06.20 - Sevil Zeynalova HW 2.docx
+++ b/03.06.20 - Sevil Zeynalova HW 2.docx
@@ -221,6 +221,17 @@
         </w:rPr>
         <w:t>?</w:t>
       </w:r>
+    </w:p>
+    <w:p>
+      <w:pPr>
+        <w:rPr>
+          <w:rFonts w:ascii="Arial" w:hAnsi="Arial" w:cs="Arial"/>
+          <w:color w:val="5F6368"/>
+          <w:spacing w:val="5"/>
+          <w:sz w:val="18"/>
+          <w:szCs w:val="18"/>
+        </w:rPr>
+      </w:pPr>
     </w:p>
     <w:p>
       <w:pPr>
@@ -476,126 +487,40 @@
         </w:rPr>
         <w:br/>
       </w:r>
-      <w:r>
+    </w:p>
+    <w:p>
+      <w:pPr>
         <w:rPr>
           <w:rFonts w:ascii="Arial" w:hAnsi="Arial" w:cs="Arial"/>
           <w:color w:val="000000" w:themeColor="text1"/>
           <w:spacing w:val="5"/>
           <w:sz w:val="18"/>
           <w:szCs w:val="18"/>
-        </w:rPr>
-        <w:t xml:space="preserve">     1.  (!0 === a ? --n.readyWait : n.isReady) || (n.isReady = !0, !0 !== a &amp;&amp; --n.readyWait &gt; 0 || (H.resolveWith(d, [n]), n.fn.triggerHandler &amp;&amp; (n(d).triggerHandler("ready"), n(d).off("ready"))))</w:t>
-      </w:r>
-    </w:p>
-    <w:p>
-      <w:pPr>
-        <w:pStyle w:val="ListParagraph"/>
-        <w:numPr>
-          <w:ilvl w:val="0"/>
-          <w:numId w:val="1"/>
-        </w:numPr>
-        <w:rPr>
-          <w:rFonts w:ascii="Arial" w:eastAsia="Times New Roman" w:hAnsi="Arial" w:cs="Arial"/>
+          <w:lang w:val="ru-RU"/>
+        </w:rPr>
+      </w:pPr>
+      <w:r>
+        <w:rPr>
+          <w:rFonts w:ascii="Arial" w:hAnsi="Arial" w:cs="Arial"/>
           <w:color w:val="000000" w:themeColor="text1"/>
           <w:spacing w:val="5"/>
           <w:sz w:val="18"/>
           <w:szCs w:val="18"/>
-        </w:rPr>
-      </w:pPr>
-      <w:r>
-        <w:rPr>
-          <w:rFonts w:ascii="Arial" w:eastAsia="Times New Roman" w:hAnsi="Arial" w:cs="Arial"/>
-          <w:color w:val="000000" w:themeColor="text1"/>
-          <w:spacing w:val="5"/>
-          <w:sz w:val="18"/>
-          <w:szCs w:val="18"/>
-        </w:rPr>
-        <w:t xml:space="preserve">        }</w:t>
-      </w:r>
-    </w:p>
-    <w:p>
-      <w:pPr>
-        <w:rPr>
-          <w:rFonts w:ascii="Arial" w:hAnsi="Arial" w:cs="Arial"/>
-          <w:color w:val="000000" w:themeColor="text1"/>
-          <w:spacing w:val="5"/>
-          <w:sz w:val="18"/>
-          <w:szCs w:val="18"/>
-        </w:rPr>
-      </w:pPr>
-      <w:r>
-        <w:rPr>
-          <w:rFonts w:ascii="Arial" w:hAnsi="Arial" w:cs="Arial"/>
-          <w:color w:val="000000" w:themeColor="text1"/>
-          <w:spacing w:val="5"/>
-          <w:sz w:val="18"/>
-          <w:szCs w:val="18"/>
-        </w:rPr>
-        <w:t>trigger: function() {</w:t>
-      </w:r>
-    </w:p>
-    <w:p>
-      <w:pPr>
-        <w:rPr>
-          <w:rFonts w:ascii="Arial" w:hAnsi="Arial" w:cs="Arial"/>
-          <w:color w:val="000000" w:themeColor="text1"/>
-          <w:spacing w:val="5"/>
-          <w:sz w:val="18"/>
-          <w:szCs w:val="18"/>
-        </w:rPr>
-      </w:pPr>
-      <w:r>
-        <w:rPr>
-          <w:rFonts w:ascii="Arial" w:hAnsi="Arial" w:cs="Arial"/>
-          <w:color w:val="000000" w:themeColor="text1"/>
-          <w:spacing w:val="5"/>
-          <w:sz w:val="18"/>
-          <w:szCs w:val="18"/>
-        </w:rPr>
-        <w:t xml:space="preserve">                    if (n.nodeName(this, "input") &amp;&amp; "checkbox" === this.type &amp;&amp; this.click)</w:t>
-      </w:r>
-    </w:p>
-    <w:p>
-      <w:pPr>
-        <w:rPr>
-          <w:rFonts w:ascii="Arial" w:hAnsi="Arial" w:cs="Arial"/>
-          <w:color w:val="000000" w:themeColor="text1"/>
-          <w:spacing w:val="5"/>
-          <w:sz w:val="18"/>
-          <w:szCs w:val="18"/>
-        </w:rPr>
-      </w:pPr>
-      <w:r>
-        <w:rPr>
-          <w:rFonts w:ascii="Arial" w:hAnsi="Arial" w:cs="Arial"/>
-          <w:color w:val="000000" w:themeColor="text1"/>
-          <w:spacing w:val="5"/>
-          <w:sz w:val="18"/>
-          <w:szCs w:val="18"/>
-        </w:rPr>
-        <w:t xml:space="preserve">                        return this.click(), !1</w:t>
-      </w:r>
-    </w:p>
-    <w:p>
-      <w:pPr>
-        <w:rPr>
-          <w:rFonts w:ascii="Arial" w:hAnsi="Arial" w:cs="Arial"/>
-          <w:color w:val="5F6368"/>
-          <w:spacing w:val="5"/>
-          <w:sz w:val="18"/>
-          <w:szCs w:val="18"/>
-        </w:rPr>
-      </w:pPr>
-      <w:r>
-        <w:rPr>
-          <w:rFonts w:ascii="Arial" w:hAnsi="Arial" w:cs="Arial"/>
-          <w:color w:val="5F6368"/>
-          <w:spacing w:val="5"/>
-          <w:sz w:val="18"/>
-          <w:szCs w:val="18"/>
-        </w:rPr>
-        <w:t xml:space="preserve">                },</w:t>
-      </w:r>
+          <w:lang w:val="ru-RU"/>
+        </w:rPr>
+        <w:t xml:space="preserve">Здесь нужно описать действие сайта. </w:t>
+      </w:r>
+    </w:p>
+    <w:p>
+      <w:pPr>
+        <w:rPr>
+          <w:rFonts w:ascii="Arial" w:hAnsi="Arial" w:cs="Arial"/>
+          <w:color w:val="5F6368"/>
+          <w:spacing w:val="5"/>
+          <w:sz w:val="18"/>
+          <w:szCs w:val="18"/>
+        </w:rPr>
+      </w:pPr>
     </w:p>
     <w:p>
       <w:pPr>
@@ -2124,6 +2049,7 @@
           <w:sz w:val="18"/>
           <w:szCs w:val="18"/>
         </w:rPr>
+        <w:lastRenderedPageBreak/>
         <w:t xml:space="preserve">7. Jira: создайте роли Project Manager, Developer и QA, пригласите к себе в проект 2 коллег по курсу, присвойте им роли в проекте и присвойте каждому по 3 задачи. После в поиске найдите задачи одного из коллег при помощи поиска и создайте фильтр, который показывает задачи только этого коллеги по курсу. </w:t>
       </w:r>
     </w:p>

</xml_diff>